<commit_message>
With Captcha and search engine
</commit_message>
<xml_diff>
--- a/documenten/Werkrpocessen.docx
+++ b/documenten/Werkrpocessen.docx
@@ -4130,6 +4130,429 @@
         <w:rPr>
           <w:lang w:val="nl-NL"/>
         </w:rPr>
+        <w:t>Recaptcha</w:t>
+      </w:r>
+    </w:p>
+    <w:p>
+      <w:pPr>
+        <w:rPr>
+          <w:sz w:val="26"/>
+          <w:szCs w:val="26"/>
+        </w:rPr>
+      </w:pPr>
+      <w:r>
+        <w:rPr>
+          <w:sz w:val="26"/>
+          <w:szCs w:val="26"/>
+        </w:rPr>
+        <w:t xml:space="preserve">We willen ook graag recaptcha toevoegen tot onze website. Het enige wat we hiervoor hoeven te doen is een public en een private key te </w:t>
+      </w:r>
+      <w:r>
+        <w:rPr>
+          <w:sz w:val="26"/>
+          <w:szCs w:val="26"/>
+        </w:rPr>
+        <w:t>kopiëren</w:t>
+      </w:r>
+      <w:r>
+        <w:rPr>
+          <w:sz w:val="26"/>
+          <w:szCs w:val="26"/>
+        </w:rPr>
+        <w:t xml:space="preserve"> van de recaptcha console en deze dan toe te voegen tot onze website.</w:t>
+      </w:r>
+      <w:r>
+        <w:rPr>
+          <w:sz w:val="26"/>
+          <w:szCs w:val="26"/>
+        </w:rPr>
+        <w:t xml:space="preserve"> Hierdoor kunnen we garanderen dat</w:t>
+      </w:r>
+      <w:r>
+        <w:rPr>
+          <w:sz w:val="26"/>
+          <w:szCs w:val="26"/>
+        </w:rPr>
+        <w:t xml:space="preserve"> bots niet uw admin pagina kan inbreken.</w:t>
+      </w:r>
+    </w:p>
+    <w:p>
+      <w:pPr>
+        <w:jc w:val="center"/>
+        <w:rPr>
+          <w:sz w:val="26"/>
+          <w:szCs w:val="26"/>
+        </w:rPr>
+      </w:pPr>
+      <w:r>
+        <w:rPr>
+          <w:noProof/>
+        </w:rPr>
+        <w:lastRenderedPageBreak/>
+        <w:drawing>
+          <wp:inline distT="0" distB="0" distL="0" distR="0" wp14:anchorId="4D45F393" wp14:editId="3306CE74">
+            <wp:extent cx="2628900" cy="2186694"/>
+            <wp:effectExtent l="0" t="0" r="0" b="4445"/>
+            <wp:docPr id="47" name="Afbeelding 47"/>
+            <wp:cNvGraphicFramePr>
+              <a:graphicFrameLocks xmlns:a="http://schemas.openxmlformats.org/drawingml/2006/main" noChangeAspect="1"/>
+            </wp:cNvGraphicFramePr>
+            <a:graphic xmlns:a="http://schemas.openxmlformats.org/drawingml/2006/main">
+              <a:graphicData uri="http://schemas.openxmlformats.org/drawingml/2006/picture">
+                <pic:pic xmlns:pic="http://schemas.openxmlformats.org/drawingml/2006/picture">
+                  <pic:nvPicPr>
+                    <pic:cNvPr id="1" name=""/>
+                    <pic:cNvPicPr/>
+                  </pic:nvPicPr>
+                  <pic:blipFill>
+                    <a:blip r:embed="rId47"/>
+                    <a:stretch>
+                      <a:fillRect/>
+                    </a:stretch>
+                  </pic:blipFill>
+                  <pic:spPr>
+                    <a:xfrm>
+                      <a:off x="0" y="0"/>
+                      <a:ext cx="2639498" cy="2195510"/>
+                    </a:xfrm>
+                    <a:prstGeom prst="rect">
+                      <a:avLst/>
+                    </a:prstGeom>
+                  </pic:spPr>
+                </pic:pic>
+              </a:graphicData>
+            </a:graphic>
+          </wp:inline>
+        </w:drawing>
+      </w:r>
+      <w:r>
+        <w:rPr>
+          <w:noProof/>
+        </w:rPr>
+        <w:drawing>
+          <wp:inline distT="0" distB="0" distL="0" distR="0" wp14:anchorId="5EA15A69" wp14:editId="7BE87A7B">
+            <wp:extent cx="3071186" cy="2171700"/>
+            <wp:effectExtent l="0" t="0" r="0" b="0"/>
+            <wp:docPr id="50" name="Afbeelding 50"/>
+            <wp:cNvGraphicFramePr>
+              <a:graphicFrameLocks xmlns:a="http://schemas.openxmlformats.org/drawingml/2006/main" noChangeAspect="1"/>
+            </wp:cNvGraphicFramePr>
+            <a:graphic xmlns:a="http://schemas.openxmlformats.org/drawingml/2006/main">
+              <a:graphicData uri="http://schemas.openxmlformats.org/drawingml/2006/picture">
+                <pic:pic xmlns:pic="http://schemas.openxmlformats.org/drawingml/2006/picture">
+                  <pic:nvPicPr>
+                    <pic:cNvPr id="1" name=""/>
+                    <pic:cNvPicPr/>
+                  </pic:nvPicPr>
+                  <pic:blipFill>
+                    <a:blip r:embed="rId48"/>
+                    <a:stretch>
+                      <a:fillRect/>
+                    </a:stretch>
+                  </pic:blipFill>
+                  <pic:spPr>
+                    <a:xfrm>
+                      <a:off x="0" y="0"/>
+                      <a:ext cx="3104756" cy="2195438"/>
+                    </a:xfrm>
+                    <a:prstGeom prst="rect">
+                      <a:avLst/>
+                    </a:prstGeom>
+                  </pic:spPr>
+                </pic:pic>
+              </a:graphicData>
+            </a:graphic>
+          </wp:inline>
+        </w:drawing>
+      </w:r>
+      <w:r>
+        <w:rPr>
+          <w:sz w:val="26"/>
+          <w:szCs w:val="26"/>
+        </w:rPr>
+        <w:br/>
+        <w:t>(Links) Recaptcha admin Website. (Rechts)</w:t>
+      </w:r>
+      <w:r>
+        <w:rPr>
+          <w:sz w:val="26"/>
+          <w:szCs w:val="26"/>
+        </w:rPr>
+        <w:t xml:space="preserve"> Recaptcha op inlog website.</w:t>
+      </w:r>
+    </w:p>
+    <w:p>
+      <w:pPr>
+        <w:pStyle w:val="Kop1"/>
+        <w:rPr>
+          <w:lang w:val="nl-NL"/>
+        </w:rPr>
+      </w:pPr>
+      <w:r>
+        <w:rPr>
+          <w:lang w:val="nl-NL"/>
+        </w:rPr>
+        <w:t>CSRF</w:t>
+      </w:r>
+    </w:p>
+    <w:p>
+      <w:pPr>
+        <w:rPr>
+          <w:sz w:val="26"/>
+          <w:szCs w:val="26"/>
+        </w:rPr>
+      </w:pPr>
+      <w:r>
+        <w:rPr>
+          <w:sz w:val="26"/>
+          <w:szCs w:val="26"/>
+        </w:rPr>
+        <w:t>Cross-site-request-forgery is een bekende man</w:t>
+      </w:r>
+      <w:r>
+        <w:rPr>
+          <w:sz w:val="26"/>
+          <w:szCs w:val="26"/>
+        </w:rPr>
+        <w:t>ier waarop aanvaller</w:t>
+      </w:r>
+      <w:r>
+        <w:rPr>
+          <w:sz w:val="26"/>
+          <w:szCs w:val="26"/>
+        </w:rPr>
+        <w:t>s gebruikers</w:t>
+      </w:r>
+      <w:r>
+        <w:rPr>
+          <w:sz w:val="26"/>
+          <w:szCs w:val="26"/>
+        </w:rPr>
+        <w:t xml:space="preserve"> van een </w:t>
+      </w:r>
+      <w:r>
+        <w:rPr>
+          <w:sz w:val="26"/>
+          <w:szCs w:val="26"/>
+        </w:rPr>
+        <w:t>web sessie</w:t>
+      </w:r>
+      <w:r>
+        <w:rPr>
+          <w:sz w:val="26"/>
+          <w:szCs w:val="26"/>
+        </w:rPr>
+        <w:t xml:space="preserve"> gebruiken</w:t>
+      </w:r>
+      <w:r>
+        <w:rPr>
+          <w:sz w:val="26"/>
+          <w:szCs w:val="26"/>
+        </w:rPr>
+        <w:t>,</w:t>
+      </w:r>
+      <w:r>
+        <w:rPr>
+          <w:sz w:val="26"/>
+          <w:szCs w:val="26"/>
+        </w:rPr>
+        <w:t xml:space="preserve"> om verzoeken naar de website te</w:t>
+      </w:r>
+      <w:r>
+        <w:rPr>
+          <w:sz w:val="26"/>
+          <w:szCs w:val="26"/>
+        </w:rPr>
+        <w:t xml:space="preserve"> versturen die ze niet bedoelde.</w:t>
+      </w:r>
+      <w:r>
+        <w:rPr>
+          <w:sz w:val="26"/>
+          <w:szCs w:val="26"/>
+        </w:rPr>
+        <w:t xml:space="preserve"> We ku</w:t>
+      </w:r>
+      <w:r>
+        <w:rPr>
+          <w:sz w:val="26"/>
+          <w:szCs w:val="26"/>
+        </w:rPr>
+        <w:t xml:space="preserve">nnen dit probleem </w:t>
+      </w:r>
+      <w:r>
+        <w:rPr>
+          <w:sz w:val="26"/>
+          <w:szCs w:val="26"/>
+        </w:rPr>
+        <w:t>oplossen door CSRF tokens toe te voegen om zo het probleem te vermijden. Hierdoor kunnen we kijken of een verzoek ook wel hetzelfde ID heeft als op de pagina waar het vandaan komt. Ook kunnen we checken of het van de site zelf komt.</w:t>
+      </w:r>
+    </w:p>
+    <w:p>
+      <w:pPr>
+        <w:rPr>
+          <w:sz w:val="26"/>
+          <w:szCs w:val="26"/>
+        </w:rPr>
+      </w:pPr>
+      <w:r>
+        <w:rPr>
+          <w:noProof/>
+        </w:rPr>
+        <w:drawing>
+          <wp:inline distT="0" distB="0" distL="0" distR="0" wp14:anchorId="47347AAE" wp14:editId="714EB06E">
+            <wp:extent cx="5564681" cy="441960"/>
+            <wp:effectExtent l="0" t="0" r="0" b="0"/>
+            <wp:docPr id="49" name="Afbeelding 49"/>
+            <wp:cNvGraphicFramePr>
+              <a:graphicFrameLocks xmlns:a="http://schemas.openxmlformats.org/drawingml/2006/main" noChangeAspect="1"/>
+            </wp:cNvGraphicFramePr>
+            <a:graphic xmlns:a="http://schemas.openxmlformats.org/drawingml/2006/main">
+              <a:graphicData uri="http://schemas.openxmlformats.org/drawingml/2006/picture">
+                <pic:pic xmlns:pic="http://schemas.openxmlformats.org/drawingml/2006/picture">
+                  <pic:nvPicPr>
+                    <pic:cNvPr id="1" name=""/>
+                    <pic:cNvPicPr/>
+                  </pic:nvPicPr>
+                  <pic:blipFill>
+                    <a:blip r:embed="rId49"/>
+                    <a:stretch>
+                      <a:fillRect/>
+                    </a:stretch>
+                  </pic:blipFill>
+                  <pic:spPr>
+                    <a:xfrm>
+                      <a:off x="0" y="0"/>
+                      <a:ext cx="5690108" cy="451922"/>
+                    </a:xfrm>
+                    <a:prstGeom prst="rect">
+                      <a:avLst/>
+                    </a:prstGeom>
+                  </pic:spPr>
+                </pic:pic>
+              </a:graphicData>
+            </a:graphic>
+          </wp:inline>
+        </w:drawing>
+      </w:r>
+      <w:r>
+        <w:rPr>
+          <w:sz w:val="26"/>
+          <w:szCs w:val="26"/>
+        </w:rPr>
+        <w:br/>
+        <w:t xml:space="preserve">Voorbeeld van een </w:t>
+      </w:r>
+      <w:r>
+        <w:rPr>
+          <w:sz w:val="26"/>
+          <w:szCs w:val="26"/>
+        </w:rPr>
+        <w:t>CSRF tok</w:t>
+      </w:r>
+      <w:r>
+        <w:rPr>
+          <w:sz w:val="26"/>
+          <w:szCs w:val="26"/>
+        </w:rPr>
+        <w:t>en</w:t>
+      </w:r>
+      <w:r>
+        <w:rPr>
+          <w:sz w:val="26"/>
+          <w:szCs w:val="26"/>
+        </w:rPr>
+        <w:t>.</w:t>
+      </w:r>
+    </w:p>
+    <w:p>
+      <w:r>
+        <w:rPr>
+          <w:noProof/>
+        </w:rPr>
+        <w:drawing>
+          <wp:inline distT="0" distB="0" distL="0" distR="0" wp14:anchorId="0A0121F4" wp14:editId="362CC767">
+            <wp:extent cx="5585460" cy="624301"/>
+            <wp:effectExtent l="0" t="0" r="0" b="4445"/>
+            <wp:docPr id="51" name="Afbeelding 51"/>
+            <wp:cNvGraphicFramePr>
+              <a:graphicFrameLocks xmlns:a="http://schemas.openxmlformats.org/drawingml/2006/main" noChangeAspect="1"/>
+            </wp:cNvGraphicFramePr>
+            <a:graphic xmlns:a="http://schemas.openxmlformats.org/drawingml/2006/main">
+              <a:graphicData uri="http://schemas.openxmlformats.org/drawingml/2006/picture">
+                <pic:pic xmlns:pic="http://schemas.openxmlformats.org/drawingml/2006/picture">
+                  <pic:nvPicPr>
+                    <pic:cNvPr id="1" name=""/>
+                    <pic:cNvPicPr/>
+                  </pic:nvPicPr>
+                  <pic:blipFill>
+                    <a:blip r:embed="rId50"/>
+                    <a:stretch>
+                      <a:fillRect/>
+                    </a:stretch>
+                  </pic:blipFill>
+                  <pic:spPr>
+                    <a:xfrm>
+                      <a:off x="0" y="0"/>
+                      <a:ext cx="5657609" cy="632365"/>
+                    </a:xfrm>
+                    <a:prstGeom prst="rect">
+                      <a:avLst/>
+                    </a:prstGeom>
+                  </pic:spPr>
+                </pic:pic>
+              </a:graphicData>
+            </a:graphic>
+          </wp:inline>
+        </w:drawing>
+      </w:r>
+      <w:r>
+        <w:rPr>
+          <w:sz w:val="26"/>
+          <w:szCs w:val="26"/>
+        </w:rPr>
+        <w:br/>
+        <w:t>Voorbeeld van een</w:t>
+      </w:r>
+      <w:r>
+        <w:rPr>
+          <w:sz w:val="26"/>
+          <w:szCs w:val="26"/>
+        </w:rPr>
+        <w:t xml:space="preserve"> </w:t>
+      </w:r>
+      <w:r>
+        <w:rPr>
+          <w:sz w:val="26"/>
+          <w:szCs w:val="26"/>
+        </w:rPr>
+        <w:t>CSRF token</w:t>
+      </w:r>
+      <w:r>
+        <w:rPr>
+          <w:sz w:val="26"/>
+          <w:szCs w:val="26"/>
+        </w:rPr>
+        <w:t xml:space="preserve"> check</w:t>
+      </w:r>
+      <w:r>
+        <w:rPr>
+          <w:sz w:val="26"/>
+          <w:szCs w:val="26"/>
+        </w:rPr>
+        <w:t>.</w:t>
+      </w:r>
+    </w:p>
+    <w:p>
+      <w:pPr>
+        <w:pStyle w:val="Kop1"/>
+        <w:rPr>
+          <w:lang w:val="nl-NL"/>
+        </w:rPr>
+      </w:pPr>
+      <w:r>
+        <w:rPr>
+          <w:lang w:val="nl-NL"/>
+        </w:rPr>
         <w:t>Extra SEO en light house Experiment</w:t>
       </w:r>
     </w:p>
@@ -4161,9 +4584,9 @@
           <w:noProof/>
         </w:rPr>
         <w:drawing>
-          <wp:inline distT="0" distB="0" distL="0" distR="0" wp14:anchorId="0E3EDD08" wp14:editId="087D315B">
-            <wp:extent cx="3048000" cy="1097280"/>
-            <wp:effectExtent l="0" t="0" r="0" b="7620"/>
+          <wp:inline distT="0" distB="0" distL="0" distR="0" wp14:anchorId="0E3EDD08" wp14:editId="6416E520">
+            <wp:extent cx="3962400" cy="1426464"/>
+            <wp:effectExtent l="0" t="0" r="0" b="2540"/>
             <wp:docPr id="1" name="Afbeelding 1"/>
             <wp:cNvGraphicFramePr>
               <a:graphicFrameLocks xmlns:a="http://schemas.openxmlformats.org/drawingml/2006/main" noChangeAspect="1"/>
@@ -4178,7 +4601,7 @@
                     </pic:cNvPicPr>
                   </pic:nvPicPr>
                   <pic:blipFill>
-                    <a:blip r:embed="rId47" cstate="print">
+                    <a:blip r:embed="rId51" cstate="print">
                       <a:extLst>
                         <a:ext uri="{28A0092B-C50C-407E-A947-70E740481C1C}">
                           <a14:useLocalDpi xmlns:a14="http://schemas.microsoft.com/office/drawing/2010/main" val="0"/>
@@ -4193,7 +4616,7 @@
                   <pic:spPr bwMode="auto">
                     <a:xfrm>
                       <a:off x="0" y="0"/>
-                      <a:ext cx="3048000" cy="1097280"/>
+                      <a:ext cx="3978875" cy="1432395"/>
                     </a:xfrm>
                     <a:prstGeom prst="rect">
                       <a:avLst/>
@@ -4256,47 +4679,13 @@
         <w:pStyle w:val="Geenafstand"/>
         <w:rPr>
           <w:rFonts w:ascii="Arial" w:hAnsi="Arial" w:cs="Arial"/>
-          <w:lang w:val="en-GB"/>
-        </w:rPr>
-      </w:pPr>
-      <w:r>
-        <w:rPr>
-          <w:rFonts w:ascii="Arial" w:hAnsi="Arial" w:cs="Arial"/>
-          <w:lang w:val="en-GB"/>
-        </w:rPr>
-        <w:t xml:space="preserve">De </w:t>
-      </w:r>
-      <w:proofErr w:type="spellStart"/>
-      <w:r>
-        <w:rPr>
-          <w:rFonts w:ascii="Arial" w:hAnsi="Arial" w:cs="Arial"/>
-          <w:lang w:val="en-GB"/>
-        </w:rPr>
-        <w:t>werkprocessen</w:t>
-      </w:r>
-      <w:proofErr w:type="spellEnd"/>
-      <w:r>
-        <w:rPr>
-          <w:rFonts w:ascii="Arial" w:hAnsi="Arial" w:cs="Arial"/>
-          <w:lang w:val="en-GB"/>
-        </w:rPr>
-        <w:t xml:space="preserve"> </w:t>
-      </w:r>
-      <w:proofErr w:type="spellStart"/>
-      <w:r>
-        <w:rPr>
-          <w:rFonts w:ascii="Arial" w:hAnsi="Arial" w:cs="Arial"/>
-          <w:lang w:val="en-GB"/>
-        </w:rPr>
-        <w:t>zijn</w:t>
-      </w:r>
-      <w:proofErr w:type="spellEnd"/>
-      <w:r>
-        <w:rPr>
-          <w:rFonts w:ascii="Arial" w:hAnsi="Arial" w:cs="Arial"/>
-          <w:lang w:val="en-GB"/>
-        </w:rPr>
-        <w:t>:</w:t>
+        </w:rPr>
+      </w:pPr>
+      <w:r>
+        <w:rPr>
+          <w:rFonts w:ascii="Arial" w:hAnsi="Arial" w:cs="Arial"/>
+        </w:rPr>
+        <w:t>De werkprocessen zijn:</w:t>
       </w:r>
     </w:p>
     <w:p>
@@ -4332,13 +4721,7 @@
         <w:rPr>
           <w:rFonts w:ascii="Arial" w:hAnsi="Arial" w:cs="Arial"/>
         </w:rPr>
-        <w:t>Levert een bijdrage aan h</w:t>
-      </w:r>
-      <w:r>
-        <w:rPr>
-          <w:rFonts w:ascii="Arial" w:hAnsi="Arial" w:cs="Arial"/>
-        </w:rPr>
-        <w:t>et ontwerp</w:t>
+        <w:t>Levert een bijdrage aan het ontwerp</w:t>
       </w:r>
     </w:p>
     <w:p>
@@ -4350,50 +4733,14 @@
         </w:numPr>
         <w:rPr>
           <w:rFonts w:ascii="Arial" w:hAnsi="Arial" w:cs="Arial"/>
-          <w:lang w:val="en-GB"/>
-        </w:rPr>
-      </w:pPr>
-      <w:proofErr w:type="spellStart"/>
-      <w:r>
-        <w:rPr>
-          <w:rFonts w:ascii="Arial" w:hAnsi="Arial" w:cs="Arial"/>
-          <w:lang w:val="en-GB"/>
-        </w:rPr>
-        <w:t>Bereidt</w:t>
-      </w:r>
-      <w:proofErr w:type="spellEnd"/>
-      <w:r>
-        <w:rPr>
-          <w:rFonts w:ascii="Arial" w:hAnsi="Arial" w:cs="Arial"/>
-          <w:lang w:val="en-GB"/>
-        </w:rPr>
-        <w:t xml:space="preserve"> de </w:t>
-      </w:r>
-      <w:proofErr w:type="spellStart"/>
-      <w:r>
-        <w:rPr>
-          <w:rFonts w:ascii="Arial" w:hAnsi="Arial" w:cs="Arial"/>
-          <w:lang w:val="en-GB"/>
-        </w:rPr>
-        <w:t>realisatie</w:t>
-      </w:r>
-      <w:proofErr w:type="spellEnd"/>
-      <w:r>
-        <w:rPr>
-          <w:rFonts w:ascii="Arial" w:hAnsi="Arial" w:cs="Arial"/>
-          <w:lang w:val="en-GB"/>
-        </w:rPr>
-        <w:t xml:space="preserve"> </w:t>
-      </w:r>
-      <w:proofErr w:type="spellStart"/>
-      <w:r>
-        <w:rPr>
-          <w:rFonts w:ascii="Arial" w:hAnsi="Arial" w:cs="Arial"/>
-          <w:lang w:val="en-GB"/>
-        </w:rPr>
-        <w:t>voor</w:t>
-      </w:r>
-      <w:proofErr w:type="spellEnd"/>
+        </w:rPr>
+      </w:pPr>
+      <w:r>
+        <w:rPr>
+          <w:rFonts w:ascii="Arial" w:hAnsi="Arial" w:cs="Arial"/>
+        </w:rPr>
+        <w:t>Bereidt de realisatie voor</w:t>
+      </w:r>
     </w:p>
     <w:p>
       <w:pPr>
@@ -4404,50 +4751,14 @@
         </w:numPr>
         <w:rPr>
           <w:rFonts w:ascii="Arial" w:hAnsi="Arial" w:cs="Arial"/>
-          <w:lang w:val="en-GB"/>
-        </w:rPr>
-      </w:pPr>
-      <w:proofErr w:type="spellStart"/>
-      <w:r>
-        <w:rPr>
-          <w:rFonts w:ascii="Arial" w:hAnsi="Arial" w:cs="Arial"/>
-          <w:lang w:val="en-GB"/>
-        </w:rPr>
-        <w:t>Onderhoudt</w:t>
-      </w:r>
-      <w:proofErr w:type="spellEnd"/>
-      <w:r>
-        <w:rPr>
-          <w:rFonts w:ascii="Arial" w:hAnsi="Arial" w:cs="Arial"/>
-          <w:lang w:val="en-GB"/>
-        </w:rPr>
-        <w:t xml:space="preserve"> </w:t>
-      </w:r>
-      <w:proofErr w:type="spellStart"/>
-      <w:r>
-        <w:rPr>
-          <w:rFonts w:ascii="Arial" w:hAnsi="Arial" w:cs="Arial"/>
-          <w:lang w:val="en-GB"/>
-        </w:rPr>
-        <w:t>een</w:t>
-      </w:r>
-      <w:proofErr w:type="spellEnd"/>
-      <w:r>
-        <w:rPr>
-          <w:rFonts w:ascii="Arial" w:hAnsi="Arial" w:cs="Arial"/>
-          <w:lang w:val="en-GB"/>
-        </w:rPr>
-        <w:t xml:space="preserve"> </w:t>
-      </w:r>
-      <w:proofErr w:type="spellStart"/>
-      <w:r>
-        <w:rPr>
-          <w:rFonts w:ascii="Arial" w:hAnsi="Arial" w:cs="Arial"/>
-          <w:lang w:val="en-GB"/>
-        </w:rPr>
-        <w:t>applicatie</w:t>
-      </w:r>
-      <w:proofErr w:type="spellEnd"/>
+        </w:rPr>
+      </w:pPr>
+      <w:r>
+        <w:rPr>
+          <w:rFonts w:ascii="Arial" w:hAnsi="Arial" w:cs="Arial"/>
+        </w:rPr>
+        <w:t>Onderhoudt een applicatie</w:t>
+      </w:r>
     </w:p>
     <w:p>
       <w:pPr>
@@ -4458,41 +4769,20 @@
         </w:numPr>
         <w:rPr>
           <w:rFonts w:ascii="Arial" w:hAnsi="Arial" w:cs="Arial"/>
-          <w:lang w:val="en-GB"/>
-        </w:rPr>
-      </w:pPr>
-      <w:proofErr w:type="spellStart"/>
-      <w:r>
-        <w:rPr>
-          <w:rFonts w:ascii="Arial" w:hAnsi="Arial" w:cs="Arial"/>
-          <w:lang w:val="en-GB"/>
-        </w:rPr>
-        <w:t>Beheert</w:t>
-      </w:r>
-      <w:proofErr w:type="spellEnd"/>
-      <w:r>
-        <w:rPr>
-          <w:rFonts w:ascii="Arial" w:hAnsi="Arial" w:cs="Arial"/>
-          <w:lang w:val="en-GB"/>
-        </w:rPr>
-        <w:t xml:space="preserve"> </w:t>
-      </w:r>
-      <w:proofErr w:type="spellStart"/>
-      <w:r>
-        <w:rPr>
-          <w:rFonts w:ascii="Arial" w:hAnsi="Arial" w:cs="Arial"/>
-          <w:lang w:val="en-GB"/>
-        </w:rPr>
-        <w:t>gegevens</w:t>
-      </w:r>
-      <w:proofErr w:type="spellEnd"/>
+        </w:rPr>
+      </w:pPr>
+      <w:r>
+        <w:rPr>
+          <w:rFonts w:ascii="Arial" w:hAnsi="Arial" w:cs="Arial"/>
+        </w:rPr>
+        <w:t>Beheert gegevens</w:t>
+      </w:r>
     </w:p>
     <w:p>
       <w:pPr>
         <w:pStyle w:val="Geenafstand"/>
         <w:rPr>
           <w:rFonts w:ascii="Arial" w:hAnsi="Arial" w:cs="Arial"/>
-          <w:lang w:val="en-GB"/>
         </w:rPr>
       </w:pPr>
     </w:p>
@@ -4627,7 +4917,7 @@
                     <pic:cNvPicPr/>
                   </pic:nvPicPr>
                   <pic:blipFill>
-                    <a:blip r:embed="rId48"/>
+                    <a:blip r:embed="rId52"/>
                     <a:stretch>
                       <a:fillRect/>
                     </a:stretch>
@@ -5176,7 +5466,7 @@
                     </pic:cNvPicPr>
                   </pic:nvPicPr>
                   <pic:blipFill>
-                    <a:blip r:embed="rId49" cstate="print">
+                    <a:blip r:embed="rId53" cstate="print">
                       <a:extLst>
                         <a:ext uri="{28A0092B-C50C-407E-A947-70E740481C1C}">
                           <a14:useLocalDpi xmlns:a14="http://schemas.microsoft.com/office/drawing/2010/main" val="0"/>
@@ -5296,7 +5586,7 @@
                     <pic:cNvPicPr/>
                   </pic:nvPicPr>
                   <pic:blipFill>
-                    <a:blip r:embed="rId50" cstate="print">
+                    <a:blip r:embed="rId54" cstate="print">
                       <a:extLst>
                         <a:ext uri="{28A0092B-C50C-407E-A947-70E740481C1C}">
                           <a14:useLocalDpi xmlns:a14="http://schemas.microsoft.com/office/drawing/2010/main" val="0"/>
@@ -5402,7 +5692,7 @@
       <w:pPr>
         <w:pStyle w:val="Geenafstand"/>
       </w:pPr>
-      <w:hyperlink r:id="rId51" w:history="1">
+      <w:hyperlink r:id="rId55" w:history="1">
         <w:r>
           <w:rPr>
             <w:rStyle w:val="Hyperlink"/>
@@ -5601,7 +5891,7 @@
                     <pic:cNvPicPr/>
                   </pic:nvPicPr>
                   <pic:blipFill>
-                    <a:blip r:embed="rId52" cstate="print">
+                    <a:blip r:embed="rId56" cstate="print">
                       <a:extLst>
                         <a:ext uri="{28A0092B-C50C-407E-A947-70E740481C1C}">
                           <a14:useLocalDpi xmlns:a14="http://schemas.microsoft.com/office/drawing/2010/main" val="0"/>
@@ -5669,7 +5959,7 @@
                     <pic:cNvPicPr/>
                   </pic:nvPicPr>
                   <pic:blipFill>
-                    <a:blip r:embed="rId53">
+                    <a:blip r:embed="rId57">
                       <a:extLst>
                         <a:ext uri="{28A0092B-C50C-407E-A947-70E740481C1C}">
                           <a14:useLocalDpi xmlns:a14="http://schemas.microsoft.com/office/drawing/2010/main" val="0"/>
@@ -6853,51 +7143,15 @@
   </w:abstractNum>
   <w:num w:numId="1">
     <w:abstractNumId w:val="4"/>
-    <w:lvlOverride w:ilvl="0"/>
-    <w:lvlOverride w:ilvl="1"/>
-    <w:lvlOverride w:ilvl="2"/>
-    <w:lvlOverride w:ilvl="3"/>
-    <w:lvlOverride w:ilvl="4"/>
-    <w:lvlOverride w:ilvl="5"/>
-    <w:lvlOverride w:ilvl="6"/>
-    <w:lvlOverride w:ilvl="7"/>
-    <w:lvlOverride w:ilvl="8"/>
   </w:num>
   <w:num w:numId="2">
     <w:abstractNumId w:val="0"/>
-    <w:lvlOverride w:ilvl="0"/>
-    <w:lvlOverride w:ilvl="1"/>
-    <w:lvlOverride w:ilvl="2"/>
-    <w:lvlOverride w:ilvl="3"/>
-    <w:lvlOverride w:ilvl="4"/>
-    <w:lvlOverride w:ilvl="5"/>
-    <w:lvlOverride w:ilvl="6"/>
-    <w:lvlOverride w:ilvl="7"/>
-    <w:lvlOverride w:ilvl="8"/>
   </w:num>
   <w:num w:numId="3">
     <w:abstractNumId w:val="8"/>
-    <w:lvlOverride w:ilvl="0"/>
-    <w:lvlOverride w:ilvl="1"/>
-    <w:lvlOverride w:ilvl="2"/>
-    <w:lvlOverride w:ilvl="3"/>
-    <w:lvlOverride w:ilvl="4"/>
-    <w:lvlOverride w:ilvl="5"/>
-    <w:lvlOverride w:ilvl="6"/>
-    <w:lvlOverride w:ilvl="7"/>
-    <w:lvlOverride w:ilvl="8"/>
   </w:num>
   <w:num w:numId="4">
     <w:abstractNumId w:val="6"/>
-    <w:lvlOverride w:ilvl="0"/>
-    <w:lvlOverride w:ilvl="1"/>
-    <w:lvlOverride w:ilvl="2"/>
-    <w:lvlOverride w:ilvl="3"/>
-    <w:lvlOverride w:ilvl="4"/>
-    <w:lvlOverride w:ilvl="5"/>
-    <w:lvlOverride w:ilvl="6"/>
-    <w:lvlOverride w:ilvl="7"/>
-    <w:lvlOverride w:ilvl="8"/>
   </w:num>
   <w:num w:numId="5">
     <w:abstractNumId w:val="2"/>
@@ -7345,7 +7599,6 @@
   <w:style w:type="character" w:default="1" w:styleId="Standaardalinea-lettertype">
     <w:name w:val="Default Paragraph Font"/>
     <w:uiPriority w:val="1"/>
-    <w:semiHidden/>
     <w:unhideWhenUsed/>
   </w:style>
   <w:style w:type="table" w:default="1" w:styleId="Standaardtabel">

</xml_diff>